<commit_message>
ajout methodo + pub + bugwilliam
</commit_message>
<xml_diff>
--- a/Documentation/Description du contexte.docx
+++ b/Documentation/Description du contexte.docx
@@ -95,7 +95,25 @@
           <w:szCs w:val="24"/>
           <w:u w:val="single"/>
         </w:rPr>
-        <w:t xml:space="preserve">Qui serai intéressé par ce site ? </w:t>
+        <w:t>Qui serai</w:t>
+      </w:r>
+      <w:r>
+        <w:rPr>
+          <w:b/>
+          <w:sz w:val="24"/>
+          <w:szCs w:val="24"/>
+          <w:u w:val="single"/>
+        </w:rPr>
+        <w:t>t</w:t>
+      </w:r>
+      <w:r>
+        <w:rPr>
+          <w:b/>
+          <w:sz w:val="24"/>
+          <w:szCs w:val="24"/>
+          <w:u w:val="single"/>
+        </w:rPr>
+        <w:t xml:space="preserve"> intéressé par ce site ? </w:t>
       </w:r>
     </w:p>
     <w:p>
@@ -129,7 +147,45 @@
           <w:szCs w:val="24"/>
           <w:u w:val="single"/>
         </w:rPr>
-        <w:t>Application lui ressemblant le plus connu ?</w:t>
+        <w:t>Application lui ressemblant l</w:t>
+      </w:r>
+      <w:r>
+        <w:rPr>
+          <w:b/>
+          <w:sz w:val="24"/>
+          <w:szCs w:val="24"/>
+          <w:u w:val="single"/>
+        </w:rPr>
+        <w:t>a</w:t>
+      </w:r>
+      <w:r>
+        <w:rPr>
+          <w:b/>
+          <w:sz w:val="24"/>
+          <w:szCs w:val="24"/>
+          <w:u w:val="single"/>
+        </w:rPr>
+        <w:t xml:space="preserve"> plus connu</w:t>
+      </w:r>
+      <w:r>
+        <w:rPr>
+          <w:b/>
+          <w:sz w:val="24"/>
+          <w:szCs w:val="24"/>
+          <w:u w:val="single"/>
+        </w:rPr>
+        <w:t>e</w:t>
+      </w:r>
+      <w:bookmarkStart w:id="0" w:name="_GoBack"/>
+      <w:bookmarkEnd w:id="0"/>
+      <w:r>
+        <w:rPr>
+          <w:b/>
+          <w:sz w:val="24"/>
+          <w:szCs w:val="24"/>
+          <w:u w:val="single"/>
+        </w:rPr>
+        <w:t> ?</w:t>
       </w:r>
     </w:p>
     <w:p>
@@ -162,8 +218,6 @@
         </w:rPr>
         <w:t>.</w:t>
       </w:r>
-      <w:bookmarkStart w:id="0" w:name="_GoBack"/>
-      <w:bookmarkEnd w:id="0"/>
     </w:p>
     <w:sectPr>
       <w:pgSz w:w="11906" w:h="16838"/>

</xml_diff>